<commit_message>
almost complete frasa 1
</commit_message>
<xml_diff>
--- a/Kajian.docx
+++ b/Kajian.docx
@@ -4,18 +4,47 @@
   <w:body>
     <w:p>
       <w:pPr>
-        <w:rPr>
-          <w:rFonts w:hint="default" w:ascii="Times New Roman" w:hAnsi="Times New Roman" w:cs="Times New Roman"/>
-          <w:sz w:val="28"/>
-          <w:szCs w:val="28"/>
-          <w:lang w:val="en-US"/>
-        </w:rPr>
-      </w:pPr>
-      <w:r>
-        <w:rPr>
-          <w:rFonts w:hint="default" w:ascii="Times New Roman" w:hAnsi="Times New Roman" w:cs="Times New Roman"/>
-          <w:sz w:val="28"/>
-          <w:szCs w:val="28"/>
+        <w:jc w:val="center"/>
+        <w:rPr>
+          <w:rFonts w:hint="default" w:ascii="Times New Roman" w:hAnsi="Times New Roman" w:cs="Times New Roman"/>
+          <w:b/>
+          <w:bCs/>
+          <w:sz w:val="36"/>
+          <w:szCs w:val="36"/>
+          <w:lang w:val="en-US"/>
+        </w:rPr>
+      </w:pPr>
+      <w:r>
+        <w:rPr>
+          <w:rFonts w:hint="default" w:ascii="Times New Roman" w:hAnsi="Times New Roman" w:cs="Times New Roman"/>
+          <w:b/>
+          <w:bCs/>
+          <w:sz w:val="36"/>
+          <w:szCs w:val="36"/>
+          <w:lang w:val="en-US"/>
+        </w:rPr>
+        <w:t>Frasa 1</w:t>
+      </w:r>
+    </w:p>
+    <w:p>
+      <w:pPr>
+        <w:jc w:val="center"/>
+        <w:rPr>
+          <w:rFonts w:hint="default" w:ascii="Times New Roman" w:hAnsi="Times New Roman" w:cs="Times New Roman"/>
+          <w:b/>
+          <w:bCs/>
+          <w:sz w:val="36"/>
+          <w:szCs w:val="36"/>
+          <w:lang w:val="en-US"/>
+        </w:rPr>
+      </w:pPr>
+      <w:r>
+        <w:rPr>
+          <w:rFonts w:hint="default" w:ascii="Times New Roman" w:hAnsi="Times New Roman" w:cs="Times New Roman"/>
+          <w:b/>
+          <w:bCs/>
+          <w:sz w:val="36"/>
+          <w:szCs w:val="36"/>
           <w:lang w:val="en-US"/>
         </w:rPr>
         <w:t>1.0 Menganalisis Masalah</w:t>
@@ -23,43 +52,421 @@
     </w:p>
     <w:p>
       <w:pPr>
-        <w:rPr>
-          <w:rFonts w:hint="default" w:ascii="Times New Roman" w:hAnsi="Times New Roman" w:cs="Times New Roman"/>
-          <w:sz w:val="28"/>
-          <w:szCs w:val="28"/>
-          <w:lang w:val="en-US"/>
-        </w:rPr>
-      </w:pPr>
+        <w:jc w:val="center"/>
+        <w:rPr>
+          <w:rFonts w:hint="default" w:ascii="Times New Roman" w:hAnsi="Times New Roman" w:cs="Times New Roman"/>
+          <w:sz w:val="28"/>
+          <w:szCs w:val="28"/>
+          <w:lang w:val="en-US"/>
+        </w:rPr>
+      </w:pPr>
+    </w:p>
+    <w:p>
+      <w:pPr>
+        <w:numPr>
+          <w:ilvl w:val="0"/>
+          <w:numId w:val="0"/>
+        </w:numPr>
+        <w:rPr>
+          <w:rFonts w:hint="default" w:ascii="Times New Roman" w:hAnsi="Times New Roman" w:cs="Times New Roman"/>
+          <w:b/>
+          <w:bCs/>
+          <w:sz w:val="28"/>
+          <w:szCs w:val="28"/>
+          <w:lang w:val="en-US"/>
+        </w:rPr>
+      </w:pPr>
+      <w:r>
+        <w:rPr>
+          <w:rFonts w:hint="default" w:ascii="Times New Roman" w:hAnsi="Times New Roman" w:cs="Times New Roman"/>
+          <w:b/>
+          <w:bCs/>
+          <w:sz w:val="28"/>
+          <w:szCs w:val="28"/>
+          <w:lang w:val="en-US"/>
+        </w:rPr>
+        <w:t>1.1  Penyataan Masalah</w:t>
+      </w:r>
+    </w:p>
+    <w:p>
+      <w:pPr>
+        <w:numPr>
+          <w:ilvl w:val="0"/>
+          <w:numId w:val="0"/>
+        </w:numPr>
+        <w:rPr>
+          <w:rFonts w:hint="default" w:ascii="Times New Roman" w:hAnsi="Times New Roman" w:cs="Times New Roman"/>
+          <w:sz w:val="28"/>
+          <w:szCs w:val="28"/>
+          <w:lang w:val="en-US"/>
+        </w:rPr>
+      </w:pPr>
+    </w:p>
+    <w:p>
+      <w:pPr>
+        <w:numPr>
+          <w:ilvl w:val="0"/>
+          <w:numId w:val="0"/>
+        </w:numPr>
+        <w:rPr>
+          <w:rFonts w:hint="default" w:ascii="Times New Roman" w:hAnsi="Times New Roman" w:cs="Times New Roman"/>
+          <w:sz w:val="28"/>
+          <w:szCs w:val="28"/>
+          <w:lang w:val="en-US"/>
+        </w:rPr>
+      </w:pPr>
+      <w:r>
+        <w:rPr>
+          <w:rFonts w:hint="default" w:ascii="Times New Roman" w:hAnsi="Times New Roman" w:cs="Times New Roman"/>
+          <w:sz w:val="28"/>
+          <w:szCs w:val="28"/>
+          <w:lang w:val="en-US"/>
+        </w:rPr>
+        <w:tab/>
+        <w:t>Rekod kehadiran murid dalam sekolah merupakan maklumat penting bagi sekolah bukti penglibatan atau kehadiran individu dalam pelajaran dalam sekolah. Perekodan kehadiran secara manual sering menyebabkan beberapa kesukaran seperti maklumat yang diperoleh kuran tepat, tercicir, bertindih, tidak jelas dan lain-lain.</w:t>
+      </w:r>
+    </w:p>
+    <w:p>
+      <w:pPr>
+        <w:numPr>
+          <w:ilvl w:val="0"/>
+          <w:numId w:val="0"/>
+        </w:numPr>
+        <w:rPr>
+          <w:rFonts w:hint="default" w:ascii="Times New Roman" w:hAnsi="Times New Roman" w:cs="Times New Roman"/>
+          <w:sz w:val="28"/>
+          <w:szCs w:val="28"/>
+          <w:lang w:val="en-US"/>
+        </w:rPr>
+      </w:pPr>
+      <w:r>
+        <w:rPr>
+          <w:rFonts w:hint="default" w:ascii="Times New Roman" w:hAnsi="Times New Roman" w:cs="Times New Roman"/>
+          <w:sz w:val="28"/>
+          <w:szCs w:val="28"/>
+          <w:lang w:val="en-US"/>
+        </w:rPr>
+        <w:tab/>
+      </w:r>
+    </w:p>
+    <w:p>
+      <w:pPr>
+        <w:numPr>
+          <w:ilvl w:val="0"/>
+          <w:numId w:val="0"/>
+        </w:numPr>
+        <w:rPr>
+          <w:rFonts w:hint="default" w:ascii="Times New Roman" w:hAnsi="Times New Roman" w:cs="Times New Roman"/>
+          <w:sz w:val="28"/>
+          <w:szCs w:val="28"/>
+          <w:lang w:val="en-US"/>
+        </w:rPr>
+      </w:pPr>
+      <w:r>
+        <w:rPr>
+          <w:rFonts w:hint="default" w:ascii="Times New Roman" w:hAnsi="Times New Roman" w:cs="Times New Roman"/>
+          <w:sz w:val="28"/>
+          <w:szCs w:val="28"/>
+          <w:lang w:val="en-US"/>
+        </w:rPr>
+        <w:tab/>
+        <w:t>Sebagai seorang pembangun sistem, saya akan membangunkan sebuah aplikasi berasaskan web yang dapat merekod atau mengesahkan kehadiran murid dalam setiap permbelajaran dalam sekolah. Aplikasi yang dibangunkan boleh dicapai menggunakan pelayar web dari mana-mana komputer dalam rangkaian setempat (LAN).</w:t>
+      </w:r>
+    </w:p>
+    <w:p>
+      <w:pPr>
+        <w:numPr>
+          <w:ilvl w:val="0"/>
+          <w:numId w:val="0"/>
+        </w:numPr>
+        <w:rPr>
+          <w:rFonts w:hint="default" w:ascii="Times New Roman" w:hAnsi="Times New Roman" w:cs="Times New Roman"/>
+          <w:sz w:val="28"/>
+          <w:szCs w:val="28"/>
+          <w:lang w:val="en-US"/>
+        </w:rPr>
+      </w:pPr>
+    </w:p>
+    <w:p>
+      <w:pPr>
+        <w:rPr>
+          <w:rFonts w:hint="default" w:ascii="Times New Roman" w:hAnsi="Times New Roman" w:cs="Times New Roman"/>
+          <w:b/>
+          <w:bCs/>
+          <w:sz w:val="28"/>
+          <w:szCs w:val="28"/>
+          <w:lang w:val="en-US"/>
+        </w:rPr>
+      </w:pPr>
+      <w:r>
+        <w:rPr>
+          <w:rFonts w:hint="default" w:ascii="Times New Roman" w:hAnsi="Times New Roman" w:cs="Times New Roman"/>
+          <w:b/>
+          <w:bCs/>
+          <w:sz w:val="28"/>
+          <w:szCs w:val="28"/>
+          <w:lang w:val="en-US"/>
+        </w:rPr>
+        <w:t>1.2 Objektif</w:t>
+      </w:r>
+    </w:p>
+    <w:p>
+      <w:pPr>
+        <w:rPr>
+          <w:rFonts w:hint="default" w:ascii="Times New Roman" w:hAnsi="Times New Roman" w:cs="Times New Roman"/>
+          <w:sz w:val="28"/>
+          <w:szCs w:val="28"/>
+          <w:lang w:val="en-US"/>
+        </w:rPr>
+      </w:pPr>
+    </w:p>
+    <w:p>
+      <w:pPr>
+        <w:rPr>
+          <w:rFonts w:hint="default" w:ascii="Times New Roman" w:hAnsi="Times New Roman" w:cs="Times New Roman"/>
+          <w:sz w:val="28"/>
+          <w:szCs w:val="28"/>
+          <w:lang w:val="en-US"/>
+        </w:rPr>
+      </w:pPr>
+      <w:r>
+        <w:rPr>
+          <w:rFonts w:hint="default" w:ascii="Times New Roman" w:hAnsi="Times New Roman" w:cs="Times New Roman"/>
+          <w:sz w:val="28"/>
+          <w:szCs w:val="28"/>
+          <w:lang w:val="en-US"/>
+        </w:rPr>
+        <w:tab/>
+        <w:t>Objektif Aplikasi Sistem Rekod Kehadiran Murid Dalam Sekolah:</w:t>
+      </w:r>
+    </w:p>
+    <w:p>
+      <w:pPr>
+        <w:numPr>
+          <w:ilvl w:val="0"/>
+          <w:numId w:val="1"/>
+        </w:numPr>
+        <w:ind w:left="720" w:leftChars="0" w:firstLine="0" w:firstLineChars="0"/>
+        <w:rPr>
+          <w:rFonts w:hint="default" w:ascii="Times New Roman" w:hAnsi="Times New Roman" w:cs="Times New Roman"/>
+          <w:sz w:val="28"/>
+          <w:szCs w:val="28"/>
+          <w:lang w:val="en-US"/>
+        </w:rPr>
+      </w:pPr>
+      <w:r>
+        <w:rPr>
+          <w:rFonts w:hint="default" w:ascii="Times New Roman" w:hAnsi="Times New Roman" w:cs="Times New Roman"/>
+          <w:sz w:val="28"/>
+          <w:szCs w:val="28"/>
+          <w:lang w:val="en-US"/>
+        </w:rPr>
+        <w:t>Merekod kehadiran murid yang hadir ke sekolah</w:t>
+      </w:r>
+    </w:p>
+    <w:p>
+      <w:pPr>
+        <w:numPr>
+          <w:ilvl w:val="0"/>
+          <w:numId w:val="1"/>
+        </w:numPr>
+        <w:ind w:left="720" w:leftChars="0" w:firstLine="0" w:firstLineChars="0"/>
+        <w:rPr>
+          <w:rFonts w:hint="default" w:ascii="Times New Roman" w:hAnsi="Times New Roman" w:cs="Times New Roman"/>
+          <w:sz w:val="28"/>
+          <w:szCs w:val="28"/>
+          <w:lang w:val="en-US"/>
+        </w:rPr>
+      </w:pPr>
+      <w:r>
+        <w:rPr>
+          <w:rFonts w:hint="default" w:ascii="Times New Roman" w:hAnsi="Times New Roman" w:cs="Times New Roman"/>
+          <w:sz w:val="28"/>
+          <w:szCs w:val="28"/>
+          <w:lang w:val="en-US"/>
+        </w:rPr>
+        <w:t xml:space="preserve">Mengira </w:t>
+      </w:r>
+      <w:r>
+        <w:rPr>
+          <w:rFonts w:hint="default" w:ascii="Times New Roman" w:hAnsi="Times New Roman"/>
+          <w:sz w:val="28"/>
+          <w:szCs w:val="28"/>
+          <w:lang w:val="en-US"/>
+        </w:rPr>
+        <w:t>peratus kehadiran setiap pelajar</w:t>
+      </w:r>
+    </w:p>
+    <w:p>
+      <w:pPr>
+        <w:numPr>
+          <w:ilvl w:val="0"/>
+          <w:numId w:val="1"/>
+        </w:numPr>
+        <w:ind w:left="720" w:leftChars="0" w:firstLine="0" w:firstLineChars="0"/>
+        <w:rPr>
+          <w:rFonts w:hint="default" w:ascii="Times New Roman" w:hAnsi="Times New Roman" w:cs="Times New Roman"/>
+          <w:sz w:val="28"/>
+          <w:szCs w:val="28"/>
+          <w:lang w:val="en-US"/>
+        </w:rPr>
+      </w:pPr>
+      <w:r>
+        <w:rPr>
+          <w:rFonts w:hint="default" w:ascii="Times New Roman" w:hAnsi="Times New Roman"/>
+          <w:sz w:val="28"/>
+          <w:szCs w:val="28"/>
+          <w:lang w:val="en-US"/>
+        </w:rPr>
+        <w:t>Memaparkan peratus kehadiran setiap pelajar</w:t>
+      </w:r>
     </w:p>
     <w:p>
       <w:pPr>
         <w:numPr>
           <w:numId w:val="0"/>
         </w:numPr>
-        <w:rPr>
-          <w:rFonts w:hint="default" w:ascii="Times New Roman" w:hAnsi="Times New Roman" w:cs="Times New Roman"/>
-          <w:sz w:val="28"/>
-          <w:szCs w:val="28"/>
-          <w:lang w:val="en-US"/>
-        </w:rPr>
-      </w:pPr>
-      <w:r>
-        <w:rPr>
-          <w:rFonts w:hint="default" w:ascii="Times New Roman" w:hAnsi="Times New Roman" w:cs="Times New Roman"/>
-          <w:sz w:val="28"/>
-          <w:szCs w:val="28"/>
-          <w:lang w:val="en-US"/>
-        </w:rPr>
-        <w:t>1.1  Penyataan Masalah</w:t>
-      </w:r>
+        <w:ind w:left="720" w:leftChars="0"/>
+        <w:rPr>
+          <w:rFonts w:hint="default" w:ascii="Times New Roman" w:hAnsi="Times New Roman" w:cs="Times New Roman"/>
+          <w:sz w:val="28"/>
+          <w:szCs w:val="28"/>
+          <w:lang w:val="en-US"/>
+        </w:rPr>
+      </w:pPr>
+    </w:p>
+    <w:p>
+      <w:pPr>
+        <w:ind w:firstLine="560" w:firstLineChars="200"/>
+        <w:rPr>
+          <w:rFonts w:hint="default" w:ascii="Times New Roman" w:hAnsi="Times New Roman" w:cs="Times New Roman"/>
+          <w:sz w:val="28"/>
+          <w:szCs w:val="28"/>
+          <w:lang w:val="en-US"/>
+        </w:rPr>
+      </w:pPr>
+    </w:p>
+    <w:p>
+      <w:pPr>
+        <w:rPr>
+          <w:rFonts w:hint="default" w:ascii="Times New Roman" w:hAnsi="Times New Roman" w:cs="Times New Roman"/>
+          <w:b/>
+          <w:bCs/>
+          <w:sz w:val="28"/>
+          <w:szCs w:val="28"/>
+          <w:lang w:val="en-US"/>
+        </w:rPr>
+      </w:pPr>
+      <w:r>
+        <w:rPr>
+          <w:rFonts w:hint="default" w:ascii="Times New Roman" w:hAnsi="Times New Roman" w:cs="Times New Roman"/>
+          <w:b/>
+          <w:bCs/>
+          <w:sz w:val="28"/>
+          <w:szCs w:val="28"/>
+          <w:lang w:val="en-US"/>
+        </w:rPr>
+        <w:t>1.3 Skop</w:t>
+      </w:r>
+    </w:p>
+    <w:p>
+      <w:pPr>
+        <w:rPr>
+          <w:rFonts w:hint="default" w:ascii="Times New Roman" w:hAnsi="Times New Roman" w:cs="Times New Roman"/>
+          <w:sz w:val="28"/>
+          <w:szCs w:val="28"/>
+          <w:lang w:val="en-US"/>
+        </w:rPr>
+      </w:pPr>
     </w:p>
     <w:p>
       <w:pPr>
         <w:numPr>
-          <w:numId w:val="0"/>
+          <w:ilvl w:val="0"/>
+          <w:numId w:val="2"/>
         </w:numPr>
-        <w:rPr>
-          <w:rFonts w:hint="default" w:ascii="Times New Roman" w:hAnsi="Times New Roman" w:cs="Times New Roman"/>
+        <w:ind w:left="720" w:leftChars="0"/>
+        <w:rPr>
+          <w:rFonts w:hint="default" w:ascii="Times New Roman" w:hAnsi="Times New Roman" w:cs="Times New Roman"/>
+          <w:sz w:val="28"/>
+          <w:szCs w:val="28"/>
+          <w:lang w:val="en-US"/>
+        </w:rPr>
+      </w:pPr>
+      <w:r>
+        <w:rPr>
+          <w:rFonts w:hint="default" w:ascii="Times New Roman" w:hAnsi="Times New Roman" w:cs="Times New Roman"/>
+          <w:sz w:val="28"/>
+          <w:szCs w:val="28"/>
+          <w:lang w:val="en-US"/>
+        </w:rPr>
+        <w:t>Sistem ini hanya boleh merekod kehadiran murid untuk sebuah   kelas sahaja</w:t>
+      </w:r>
+    </w:p>
+    <w:p>
+      <w:pPr>
+        <w:numPr>
+          <w:ilvl w:val="0"/>
+          <w:numId w:val="2"/>
+        </w:numPr>
+        <w:ind w:left="720" w:leftChars="0" w:firstLine="0" w:firstLineChars="0"/>
+        <w:rPr>
+          <w:rFonts w:hint="default" w:ascii="Times New Roman" w:hAnsi="Times New Roman" w:cs="Times New Roman"/>
+          <w:sz w:val="28"/>
+          <w:szCs w:val="28"/>
+          <w:lang w:val="en-US"/>
+        </w:rPr>
+      </w:pPr>
+      <w:r>
+        <w:rPr>
+          <w:rFonts w:hint="default" w:ascii="Times New Roman" w:hAnsi="Times New Roman" w:cs="Times New Roman"/>
+          <w:sz w:val="28"/>
+          <w:szCs w:val="28"/>
+          <w:lang w:val="en-US"/>
+        </w:rPr>
+        <w:t>Sistem ini dapat memapar peratus kehadiran setiap pelajar  dalam kelas</w:t>
+      </w:r>
+    </w:p>
+    <w:p>
+      <w:pPr>
+        <w:ind w:firstLine="560" w:firstLineChars="200"/>
+        <w:rPr>
+          <w:rFonts w:hint="default" w:ascii="Times New Roman" w:hAnsi="Times New Roman" w:cs="Times New Roman"/>
+          <w:sz w:val="28"/>
+          <w:szCs w:val="28"/>
+          <w:lang w:val="en-US"/>
+        </w:rPr>
+      </w:pPr>
+    </w:p>
+    <w:p>
+      <w:pPr>
+        <w:rPr>
+          <w:rFonts w:hint="default" w:ascii="Times New Roman" w:hAnsi="Times New Roman" w:cs="Times New Roman"/>
+          <w:b/>
+          <w:bCs/>
+          <w:sz w:val="28"/>
+          <w:szCs w:val="28"/>
+          <w:lang w:val="en-US"/>
+        </w:rPr>
+      </w:pPr>
+      <w:r>
+        <w:rPr>
+          <w:rFonts w:hint="default" w:ascii="Times New Roman" w:hAnsi="Times New Roman" w:cs="Times New Roman"/>
+          <w:b/>
+          <w:bCs/>
+          <w:sz w:val="28"/>
+          <w:szCs w:val="28"/>
+          <w:lang w:val="en-US"/>
+        </w:rPr>
+        <w:t>1.4 Kumpulan Sasaran</w:t>
+      </w:r>
+    </w:p>
+    <w:p>
+      <w:pPr>
+        <w:rPr>
+          <w:rFonts w:hint="default" w:ascii="Times New Roman" w:hAnsi="Times New Roman" w:cs="Times New Roman"/>
+          <w:b/>
+          <w:bCs/>
           <w:sz w:val="28"/>
           <w:szCs w:val="28"/>
           <w:lang w:val="en-US"/>
@@ -84,7 +491,8 @@
           <w:szCs w:val="28"/>
           <w:lang w:val="en-US"/>
         </w:rPr>
-        <w:t>1.2 Objektif</w:t>
+        <w:tab/>
+        <w:t>Semua pelajar dan guru sekolah.</w:t>
       </w:r>
     </w:p>
     <w:p>
@@ -114,7 +522,7 @@
           <w:szCs w:val="28"/>
           <w:lang w:val="en-US"/>
         </w:rPr>
-        <w:t>1.3 Skop</w:t>
+        <w:t>1.5 Menilai Sistem Sedia Ada</w:t>
       </w:r>
     </w:p>
     <w:p>
@@ -144,66 +552,6 @@
           <w:szCs w:val="28"/>
           <w:lang w:val="en-US"/>
         </w:rPr>
-        <w:t>1.4 Kumpulan Sasaran</w:t>
-      </w:r>
-    </w:p>
-    <w:p>
-      <w:pPr>
-        <w:ind w:firstLine="560" w:firstLineChars="200"/>
-        <w:rPr>
-          <w:rFonts w:hint="default" w:ascii="Times New Roman" w:hAnsi="Times New Roman" w:cs="Times New Roman"/>
-          <w:sz w:val="28"/>
-          <w:szCs w:val="28"/>
-          <w:lang w:val="en-US"/>
-        </w:rPr>
-      </w:pPr>
-    </w:p>
-    <w:p>
-      <w:pPr>
-        <w:rPr>
-          <w:rFonts w:hint="default" w:ascii="Times New Roman" w:hAnsi="Times New Roman" w:cs="Times New Roman"/>
-          <w:sz w:val="28"/>
-          <w:szCs w:val="28"/>
-          <w:lang w:val="en-US"/>
-        </w:rPr>
-      </w:pPr>
-      <w:r>
-        <w:rPr>
-          <w:rFonts w:hint="default" w:ascii="Times New Roman" w:hAnsi="Times New Roman" w:cs="Times New Roman"/>
-          <w:sz w:val="28"/>
-          <w:szCs w:val="28"/>
-          <w:lang w:val="en-US"/>
-        </w:rPr>
-        <w:t>1.5 Menilai Sistem Sedia Ada</w:t>
-      </w:r>
-    </w:p>
-    <w:p>
-      <w:pPr>
-        <w:ind w:firstLine="560" w:firstLineChars="200"/>
-        <w:rPr>
-          <w:rFonts w:hint="default" w:ascii="Times New Roman" w:hAnsi="Times New Roman" w:cs="Times New Roman"/>
-          <w:sz w:val="28"/>
-          <w:szCs w:val="28"/>
-          <w:lang w:val="en-US"/>
-        </w:rPr>
-      </w:pPr>
-    </w:p>
-    <w:p>
-      <w:pPr>
-        <w:rPr>
-          <w:rFonts w:hint="default" w:ascii="Times New Roman" w:hAnsi="Times New Roman" w:cs="Times New Roman"/>
-          <w:sz w:val="28"/>
-          <w:szCs w:val="28"/>
-          <w:lang w:val="en-US"/>
-        </w:rPr>
-      </w:pPr>
-      <w:r>
-        <w:rPr>
-          <w:rFonts w:hint="default" w:ascii="Times New Roman" w:hAnsi="Times New Roman" w:cs="Times New Roman"/>
-          <w:sz w:val="28"/>
-          <w:szCs w:val="28"/>
-          <w:lang w:val="en-US"/>
-        </w:rPr>
         <w:t>1.6 Tempoh kerja projek</w:t>
       </w:r>
     </w:p>
@@ -235,16 +583,6 @@
         </w:rPr>
         <w:t>2.0 Mereka Bentuk Penyelesaian</w:t>
       </w:r>
-    </w:p>
-    <w:p>
-      <w:pPr>
-        <w:rPr>
-          <w:rFonts w:hint="default" w:ascii="Times New Roman" w:hAnsi="Times New Roman" w:cs="Times New Roman"/>
-          <w:sz w:val="28"/>
-          <w:szCs w:val="28"/>
-          <w:lang w:val="en-US"/>
-        </w:rPr>
-      </w:pPr>
     </w:p>
     <w:p>
       <w:pPr>
@@ -385,6 +723,44 @@
     </w:sectPr>
   </w:body>
 </w:document>
+</file>
+
+<file path=word/numbering.xml><?xml version="1.0" encoding="utf-8"?>
+<w:numbering xmlns:wpc="http://schemas.microsoft.com/office/word/2010/wordprocessingCanvas" xmlns:mc="http://schemas.openxmlformats.org/markup-compatibility/2006" xmlns:o="urn:schemas-microsoft-com:office:office" xmlns:r="http://schemas.openxmlformats.org/officeDocument/2006/relationships" xmlns:m="http://schemas.openxmlformats.org/officeDocument/2006/math" xmlns:v="urn:schemas-microsoft-com:vml" xmlns:wp14="http://schemas.microsoft.com/office/word/2010/wordprocessingDrawing" xmlns:wp="http://schemas.openxmlformats.org/drawingml/2006/wordprocessingDrawing" xmlns:w10="urn:schemas-microsoft-com:office:word" xmlns:w="http://schemas.openxmlformats.org/wordprocessingml/2006/main" xmlns:w14="http://schemas.microsoft.com/office/word/2010/wordml" xmlns:wpg="http://schemas.microsoft.com/office/word/2010/wordprocessingGroup" xmlns:wpi="http://schemas.microsoft.com/office/word/2010/wordprocessingInk" xmlns:wne="http://schemas.microsoft.com/office/word/2006/wordml" xmlns:wps="http://schemas.microsoft.com/office/word/2010/wordprocessingShape" xmlns:wpsCustomData="http://www.wps.cn/officeDocument/2013/wpsCustomData" mc:Ignorable="w14 wp14">
+  <w:abstractNum w:abstractNumId="0">
+    <w:nsid w:val="A1B3E0A4"/>
+    <w:multiLevelType w:val="singleLevel"/>
+    <w:tmpl w:val="A1B3E0A4"/>
+    <w:lvl w:ilvl="0" w:tentative="0">
+      <w:start w:val="1"/>
+      <w:numFmt w:val="upperRoman"/>
+      <w:suff w:val="space"/>
+      <w:lvlText w:val="%1."/>
+      <w:lvlJc w:val="left"/>
+      <w:pPr>
+        <w:ind w:left="720" w:leftChars="0" w:firstLine="0" w:firstLineChars="0"/>
+      </w:pPr>
+    </w:lvl>
+  </w:abstractNum>
+  <w:abstractNum w:abstractNumId="1">
+    <w:nsid w:val="7D3C745E"/>
+    <w:multiLevelType w:val="singleLevel"/>
+    <w:tmpl w:val="7D3C745E"/>
+    <w:lvl w:ilvl="0" w:tentative="0">
+      <w:start w:val="1"/>
+      <w:numFmt w:val="upperRoman"/>
+      <w:suff w:val="space"/>
+      <w:lvlText w:val="%1."/>
+      <w:lvlJc w:val="left"/>
+    </w:lvl>
+  </w:abstractNum>
+  <w:num w:numId="1">
+    <w:abstractNumId w:val="0"/>
+  </w:num>
+  <w:num w:numId="2">
+    <w:abstractNumId w:val="1"/>
+  </w:num>
+</w:numbering>
 </file>
 
 <file path=word/styles.xml><?xml version="1.0" encoding="utf-8"?>

</xml_diff>